<commit_message>
Backend Summary doc update
</commit_message>
<xml_diff>
--- a/docs/system flowcharts/BackendSummary.docx
+++ b/docs/system flowcharts/BackendSummary.docx
@@ -85,7 +85,13 @@
                               <w:rPr>
                                 <w:color w:val="5B9BD5"/>
                               </w:rPr>
-                              <w:t>Generate the .pdf file.</w:t>
+                              <w:t>Generate the .pdf file</w:t>
+                            </w:r>
+                            <w:r>
+                              <w:rPr>
+                                <w:color w:val="5B9BD5"/>
+                              </w:rPr>
+                              <w:t>?</w:t>
                             </w:r>
                           </w:p>
                           <w:p>
@@ -166,7 +172,13 @@
                         <w:rPr>
                           <w:color w:val="5B9BD5"/>
                         </w:rPr>
-                        <w:t>Generate the .pdf file.</w:t>
+                        <w:t>Generate the .pdf file</w:t>
+                      </w:r>
+                      <w:r>
+                        <w:rPr>
+                          <w:color w:val="5B9BD5"/>
+                        </w:rPr>
+                        <w:t>?</w:t>
                       </w:r>
                     </w:p>
                     <w:p>
@@ -288,21 +300,12 @@
                                 <w:color w:val="4DC58D"/>
                               </w:rPr>
                             </w:pPr>
-                            <w:proofErr w:type="spellStart"/>
                             <w:r>
                               <w:rPr>
                                 <w:color w:val="4DC58D"/>
                                 <w:lang w:val="en-US"/>
                               </w:rPr>
-                              <w:t>Summarise</w:t>
-                            </w:r>
-                            <w:proofErr w:type="spellEnd"/>
-                            <w:r>
-                              <w:rPr>
-                                <w:color w:val="4DC58D"/>
-                                <w:lang w:val="en-US"/>
-                              </w:rPr>
-                              <w:t xml:space="preserve"> the relevant data from the tool.</w:t>
+                              <w:t>Summarise the relevant data from the tool.</w:t>
                             </w:r>
                           </w:p>
                           <w:p>
@@ -419,7 +422,19 @@
                               <w:rPr>
                                 <w:color w:val="4DC58D"/>
                               </w:rPr>
-                              <w:t>Write the report section body.</w:t>
+                              <w:t>Write the report section body</w:t>
+                            </w:r>
+                            <w:r>
+                              <w:rPr>
+                                <w:color w:val="4DC58D"/>
+                              </w:rPr>
+                              <w:t xml:space="preserve"> in HTML</w:t>
+                            </w:r>
+                            <w:r>
+                              <w:rPr>
+                                <w:color w:val="4DC58D"/>
+                              </w:rPr>
+                              <w:t>.</w:t>
                             </w:r>
                           </w:p>
                         </w:txbxContent>
@@ -490,21 +505,12 @@
                           <w:color w:val="4DC58D"/>
                         </w:rPr>
                       </w:pPr>
-                      <w:proofErr w:type="spellStart"/>
                       <w:r>
                         <w:rPr>
                           <w:color w:val="4DC58D"/>
                           <w:lang w:val="en-US"/>
                         </w:rPr>
-                        <w:t>Summarise</w:t>
-                      </w:r>
-                      <w:proofErr w:type="spellEnd"/>
-                      <w:r>
-                        <w:rPr>
-                          <w:color w:val="4DC58D"/>
-                          <w:lang w:val="en-US"/>
-                        </w:rPr>
-                        <w:t xml:space="preserve"> the relevant data from the tool.</w:t>
+                        <w:t>Summarise the relevant data from the tool.</w:t>
                       </w:r>
                     </w:p>
                     <w:p>
@@ -621,7 +627,19 @@
                         <w:rPr>
                           <w:color w:val="4DC58D"/>
                         </w:rPr>
-                        <w:t>Write the report section body.</w:t>
+                        <w:t>Write the report section body</w:t>
+                      </w:r>
+                      <w:r>
+                        <w:rPr>
+                          <w:color w:val="4DC58D"/>
+                        </w:rPr>
+                        <w:t xml:space="preserve"> in HTML</w:t>
+                      </w:r>
+                      <w:r>
+                        <w:rPr>
+                          <w:color w:val="4DC58D"/>
+                        </w:rPr>
+                        <w:t>.</w:t>
                       </w:r>
                     </w:p>
                   </w:txbxContent>

</xml_diff>